<commit_message>
Börjat fila på rapporten
</commit_message>
<xml_diff>
--- a/Rapport.docx
+++ b/Rapport.docx
@@ -1,10 +1,220 @@
 
 <file path=word/document.xml><?xml version="1.0" encoding="utf-8"?>
-<w:document xmlns:wpc="http://schemas.microsoft.com/office/word/2010/wordprocessingCanvas" xmlns:mc="http://schemas.openxmlformats.org/markup-compatibility/2006" xmlns:o="urn:schemas-microsoft-com:office:office" xmlns:r="http://schemas.openxmlformats.org/officeDocument/2006/relationships" xmlns:m="http://schemas.openxmlformats.org/officeDocument/2006/math" xmlns:v="urn:schemas-microsoft-com:vml" xmlns:wp14="http://schemas.microsoft.com/office/word/2010/wordprocessingDrawing" xmlns:wp="http://schemas.openxmlformats.org/drawingml/2006/wordprocessingDrawing" xmlns:w10="urn:schemas-microsoft-com:office:word" xmlns:w="http://schemas.openxmlformats.org/wordprocessingml/2006/main" xmlns:w14="http://schemas.microsoft.com/office/word/2010/wordml" xmlns:wpg="http://schemas.microsoft.com/office/word/2010/wordprocessingGroup" xmlns:wpi="http://schemas.microsoft.com/office/word/2010/wordprocessingInk" xmlns:wne="http://schemas.microsoft.com/office/word/2006/wordml" xmlns:wps="http://schemas.microsoft.com/office/word/2010/wordprocessingShape" mc:Ignorable="w14 wp14">
+<w:document xmlns:ve="http://schemas.openxmlformats.org/markup-compatibility/2006" xmlns:o="urn:schemas-microsoft-com:office:office" xmlns:r="http://schemas.openxmlformats.org/officeDocument/2006/relationships" xmlns:m="http://schemas.openxmlformats.org/officeDocument/2006/math" xmlns:v="urn:schemas-microsoft-com:vml" xmlns:wp="http://schemas.openxmlformats.org/drawingml/2006/wordprocessingDrawing" xmlns:w10="urn:schemas-microsoft-com:office:word" xmlns:w="http://schemas.openxmlformats.org/wordprocessingml/2006/main" xmlns:wne="http://schemas.microsoft.com/office/word/2006/wordml">
   <w:body>
     <w:p>
+      <w:pPr>
+        <w:pStyle w:val="Rubrik2"/>
+      </w:pPr>
       <w:bookmarkStart w:id="0" w:name="_GoBack"/>
       <w:bookmarkEnd w:id="0"/>
+      <w:r>
+        <w:t>Attackmetoder</w:t>
+      </w:r>
+    </w:p>
+    <w:p>
+      <w:r>
+        <w:t>MITM</w:t>
+      </w:r>
+      <w:r>
+        <w:br/>
+        <w:t>Genom</w:t>
+      </w:r>
+      <w:r>
+        <w:t xml:space="preserve"> att klient/server</w:t>
+      </w:r>
+      <w:r>
+        <w:t xml:space="preserve"> att först autentisera</w:t>
+      </w:r>
+      <w:r>
+        <w:t>r</w:t>
+      </w:r>
+      <w:r>
+        <w:t xml:space="preserve"> sig mot </w:t>
+      </w:r>
+      <w:r>
+        <w:t xml:space="preserve">varandra undviks </w:t>
+      </w:r>
+      <w:proofErr w:type="spellStart"/>
+      <w:r>
+        <w:t>MITM-attacker</w:t>
+      </w:r>
+      <w:proofErr w:type="spellEnd"/>
+      <w:r>
+        <w:t>.</w:t>
+      </w:r>
+      <w:r>
+        <w:br/>
+        <w:t>Eftersom den privata nyckeln krävs för att dekryptera handskaket blir eventuell uppsnappad information värdelös.</w:t>
+      </w:r>
+    </w:p>
+    <w:p>
+      <w:r>
+        <w:br/>
+      </w:r>
+      <w:proofErr w:type="spellStart"/>
+      <w:r>
+        <w:t>Spoofing</w:t>
+      </w:r>
+      <w:proofErr w:type="spellEnd"/>
+      <w:r>
+        <w:br/>
+        <w:t>Det finns ingen möjlighet att skapa en falsk server eftersom denna saknar det (enda) tillförlitliga certifikatet för klienten. Servern misslyckas med att autentisera sig och ingen känslig information läcker ut.</w:t>
+      </w:r>
+    </w:p>
+    <w:p>
+      <w:r>
+        <w:br/>
+        <w:t>Avlyssnad kommunikation</w:t>
+      </w:r>
+      <w:r>
+        <w:br/>
+        <w:t>Oanvändbar utan den hemliga nyckeln.</w:t>
+      </w:r>
+    </w:p>
+    <w:p>
+      <w:r>
+        <w:br/>
+        <w:t>Falska certifikat</w:t>
+      </w:r>
+      <w:r>
+        <w:br/>
+        <w:t>Servern kontrollerar truststore och nekar anslutning</w:t>
+      </w:r>
+      <w:r>
+        <w:t>.</w:t>
+      </w:r>
+      <w:r>
+        <w:br/>
+      </w:r>
+      <w:r>
+        <w:br/>
+        <w:t>L</w:t>
+      </w:r>
+      <w:r>
+        <w:t>ösenordspolicy</w:t>
+      </w:r>
+      <w:r>
+        <w:br/>
+      </w:r>
+      <w:r>
+        <w:t xml:space="preserve">Undgå </w:t>
+      </w:r>
+      <w:proofErr w:type="spellStart"/>
+      <w:r>
+        <w:t>dictionary-</w:t>
+      </w:r>
+      <w:proofErr w:type="spellEnd"/>
+      <w:r>
+        <w:t xml:space="preserve"> och </w:t>
+      </w:r>
+      <w:proofErr w:type="spellStart"/>
+      <w:r>
+        <w:t>rainbowattacker</w:t>
+      </w:r>
+      <w:proofErr w:type="spellEnd"/>
+      <w:r>
+        <w:t xml:space="preserve"> genom att vara långt, bestå av varierande teckentyper och inte bestå av ord. Byta lösenord på regelbunden basis, logga misslyckade inloggningsförsök.</w:t>
+      </w:r>
+      <w:r>
+        <w:br/>
+      </w:r>
+      <w:r>
+        <w:br/>
+      </w:r>
+      <w:r>
+        <w:t>Mänskliga faktorer</w:t>
+      </w:r>
+      <w:r>
+        <w:br/>
+        <w:t>Se till att vanliga användare inte kan ändra på säkerhetspolicy/lägga till certifikat</w:t>
+      </w:r>
+      <w:r>
+        <w:t xml:space="preserve">. Ha </w:t>
+      </w:r>
+      <w:proofErr w:type="spellStart"/>
+      <w:r>
+        <w:t>minimumkrav</w:t>
+      </w:r>
+      <w:proofErr w:type="spellEnd"/>
+      <w:r>
+        <w:t xml:space="preserve"> för egenskapade lösenord.</w:t>
+      </w:r>
+    </w:p>
+    <w:p>
+      <w:r>
+        <w:t>Attack mot journaldatabasen?</w:t>
+      </w:r>
+      <w:r>
+        <w:br/>
+        <w:t>Ladda ned och sprida journaler utanför den säkra uppkopplingen?</w:t>
+      </w:r>
+      <w:r>
+        <w:br/>
+        <w:t>Elektromagnetisk avläsning av knapptryckningar?</w:t>
+      </w:r>
+      <w:r>
+        <w:br/>
+        <w:t>Attacker</w:t>
+      </w:r>
+      <w:r>
+        <w:t xml:space="preserve"> mot en enskild</w:t>
+      </w:r>
+      <w:r>
+        <w:t xml:space="preserve"> mot </w:t>
+      </w:r>
+      <w:proofErr w:type="spellStart"/>
+      <w:r>
+        <w:t>keystore</w:t>
+      </w:r>
+      <w:proofErr w:type="spellEnd"/>
+      <w:r>
+        <w:t xml:space="preserve"> för att skapa nytt certifikat</w:t>
+      </w:r>
+      <w:r>
+        <w:t>?</w:t>
+      </w:r>
+      <w:r>
+        <w:br/>
+        <w:t>Överbelasta servern, DDOS eller motsvarande?</w:t>
+      </w:r>
+      <w:r>
+        <w:br/>
+        <w:t>Möjlighet att förneka att man utfört en viss handling i en journal?</w:t>
+      </w:r>
+      <w:r>
+        <w:br/>
+      </w:r>
+    </w:p>
+    <w:p/>
+    <w:p>
+      <w:r>
+        <w:rPr>
+          <w:rStyle w:val="Rubrik2Char"/>
+        </w:rPr>
+        <w:t>Frågeställningar</w:t>
+      </w:r>
+      <w:r>
+        <w:br/>
+        <w:t>Vem får skapa certifikat</w:t>
+      </w:r>
+      <w:r>
+        <w:t>/ändra accessnivåer</w:t>
+      </w:r>
+      <w:r>
+        <w:t>, kan detta missbrukas?</w:t>
+      </w:r>
+      <w:r>
+        <w:br/>
+        <w:t xml:space="preserve">Journal som tas bort av misstag eller av illvilja, kan den återställas? </w:t>
+      </w:r>
+      <w:r>
+        <w:br/>
+        <w:t>Finns det någon möjlighet till SQL-injektion?</w:t>
+      </w:r>
+      <w:r>
+        <w:br/>
+      </w:r>
     </w:p>
     <w:sectPr>
       <w:pgSz w:w="11906" w:h="16838"/>
@@ -17,7 +227,7 @@
 </file>
 
 <file path=word/styles.xml><?xml version="1.0" encoding="utf-8"?>
-<w:styles xmlns:mc="http://schemas.openxmlformats.org/markup-compatibility/2006" xmlns:r="http://schemas.openxmlformats.org/officeDocument/2006/relationships" xmlns:w="http://schemas.openxmlformats.org/wordprocessingml/2006/main" xmlns:w14="http://schemas.microsoft.com/office/word/2010/wordml" mc:Ignorable="w14">
+<w:styles xmlns:r="http://schemas.openxmlformats.org/officeDocument/2006/relationships" xmlns:w="http://schemas.openxmlformats.org/wordprocessingml/2006/main">
   <w:docDefaults>
     <w:rPrDefault>
       <w:rPr>
@@ -175,6 +385,31 @@
   <w:style w:type="paragraph" w:default="1" w:styleId="Normal">
     <w:name w:val="Normal"/>
     <w:qFormat/>
+    <w:rsid w:val="00E835F7"/>
+  </w:style>
+  <w:style w:type="paragraph" w:styleId="Rubrik2">
+    <w:name w:val="heading 2"/>
+    <w:basedOn w:val="Normal"/>
+    <w:next w:val="Normal"/>
+    <w:link w:val="Rubrik2Char"/>
+    <w:uiPriority w:val="9"/>
+    <w:unhideWhenUsed/>
+    <w:qFormat/>
+    <w:rsid w:val="00674DCE"/>
+    <w:pPr>
+      <w:keepNext/>
+      <w:keepLines/>
+      <w:spacing w:before="200" w:after="0"/>
+      <w:outlineLvl w:val="1"/>
+    </w:pPr>
+    <w:rPr>
+      <w:rFonts w:asciiTheme="majorHAnsi" w:eastAsiaTheme="majorEastAsia" w:hAnsiTheme="majorHAnsi" w:cstheme="majorBidi"/>
+      <w:b/>
+      <w:bCs/>
+      <w:color w:val="4F81BD" w:themeColor="accent1"/>
+      <w:sz w:val="26"/>
+      <w:szCs w:val="26"/>
+    </w:rPr>
   </w:style>
   <w:style w:type="character" w:default="1" w:styleId="Standardstycketeckensnitt">
     <w:name w:val="Default Paragraph Font"/>
@@ -187,6 +422,7 @@
     <w:uiPriority w:val="99"/>
     <w:semiHidden/>
     <w:unhideWhenUsed/>
+    <w:qFormat/>
     <w:tblPr>
       <w:tblInd w:w="0" w:type="dxa"/>
       <w:tblCellMar>
@@ -202,6 +438,21 @@
     <w:uiPriority w:val="99"/>
     <w:semiHidden/>
     <w:unhideWhenUsed/>
+  </w:style>
+  <w:style w:type="character" w:customStyle="1" w:styleId="Rubrik2Char">
+    <w:name w:val="Rubrik 2 Char"/>
+    <w:basedOn w:val="Standardstycketeckensnitt"/>
+    <w:link w:val="Rubrik2"/>
+    <w:uiPriority w:val="9"/>
+    <w:rsid w:val="00674DCE"/>
+    <w:rPr>
+      <w:rFonts w:asciiTheme="majorHAnsi" w:eastAsiaTheme="majorEastAsia" w:hAnsiTheme="majorHAnsi" w:cstheme="majorBidi"/>
+      <w:b/>
+      <w:bCs/>
+      <w:color w:val="4F81BD" w:themeColor="accent1"/>
+      <w:sz w:val="26"/>
+      <w:szCs w:val="26"/>
+    </w:rPr>
   </w:style>
 </w:styles>
 </file>

</xml_diff>

<commit_message>
Och filade lite till...
</commit_message>
<xml_diff>
--- a/Rapport.docx
+++ b/Rapport.docx
@@ -9,180 +9,383 @@
       <w:bookmarkStart w:id="0" w:name="_GoBack"/>
       <w:bookmarkEnd w:id="0"/>
       <w:r>
-        <w:t>Attackmetoder</w:t>
+        <w:t>SSL-handskakning</w:t>
       </w:r>
     </w:p>
     <w:p>
-      <w:r>
-        <w:t>MITM</w:t>
-      </w:r>
-      <w:r>
-        <w:br/>
-        <w:t>Genom</w:t>
-      </w:r>
-      <w:r>
-        <w:t xml:space="preserve"> att klient/server</w:t>
-      </w:r>
-      <w:r>
-        <w:t xml:space="preserve"> att först autentisera</w:t>
-      </w:r>
-      <w:r>
-        <w:t>r</w:t>
-      </w:r>
-      <w:r>
-        <w:t xml:space="preserve"> sig mot </w:t>
-      </w:r>
-      <w:r>
-        <w:t xml:space="preserve">varandra undviks </w:t>
-      </w:r>
-      <w:proofErr w:type="spellStart"/>
-      <w:r>
-        <w:t>MITM-attacker</w:t>
-      </w:r>
-      <w:proofErr w:type="spellEnd"/>
-      <w:r>
-        <w:t>.</w:t>
-      </w:r>
-      <w:r>
-        <w:br/>
-        <w:t>Eftersom den privata nyckeln krävs för att dekryptera handskaket blir eventuell uppsnappad information värdelös.</w:t>
+      <w:pPr>
+        <w:rPr>
+          <w:b/>
+        </w:rPr>
+      </w:pPr>
+      <w:r>
+        <w:rPr>
+          <w:b/>
+        </w:rPr>
+        <w:t>Förutsättningar</w:t>
       </w:r>
     </w:p>
     <w:p>
       <w:r>
-        <w:br/>
+        <w:t>Klienten</w:t>
+      </w:r>
+      <w:r>
+        <w:t xml:space="preserve"> har en </w:t>
       </w:r>
       <w:proofErr w:type="spellStart"/>
       <w:r>
-        <w:t>Spoofing</w:t>
+        <w:t>keystore</w:t>
       </w:r>
       <w:proofErr w:type="spellEnd"/>
       <w:r>
-        <w:br/>
-        <w:t>Det finns ingen möjlighet att skapa en falsk server eftersom denna saknar det (enda) tillförlitliga certifikatet för klienten. Servern misslyckas med att autentisera sig och ingen känslig information läcker ut.</w:t>
+        <w:t xml:space="preserve"> med sin egen nyckel för att kunna autenti</w:t>
+      </w:r>
+      <w:r>
+        <w:t>sera sig. De har också en trust</w:t>
+      </w:r>
+      <w:r>
+        <w:t>store med serverns certifikat.</w:t>
       </w:r>
     </w:p>
     <w:p>
       <w:r>
-        <w:br/>
-        <w:t>Avlyssnad kommunikation</w:t>
-      </w:r>
-      <w:r>
-        <w:br/>
-        <w:t>Oanvändbar utan den hemliga nyckeln.</w:t>
+        <w:t xml:space="preserve">Servern har en </w:t>
+      </w:r>
+      <w:proofErr w:type="spellStart"/>
+      <w:r>
+        <w:t>keystore</w:t>
+      </w:r>
+      <w:proofErr w:type="spellEnd"/>
+      <w:r>
+        <w:t xml:space="preserve"> med sin egen nyckel för att kunna autentis</w:t>
+      </w:r>
+      <w:r>
+        <w:t>era sig. Den har också en trust</w:t>
+      </w:r>
+      <w:r>
+        <w:t>store med alla klienters certifikat.</w:t>
       </w:r>
     </w:p>
     <w:p>
       <w:r>
-        <w:br/>
-        <w:t>Falska certifikat</w:t>
-      </w:r>
-      <w:r>
-        <w:br/>
-        <w:t>Servern kontrollerar truststore och nekar anslutning</w:t>
-      </w:r>
-      <w:r>
-        <w:t>.</w:t>
-      </w:r>
-      <w:r>
-        <w:br/>
-      </w:r>
-      <w:r>
-        <w:br/>
-        <w:t>L</w:t>
-      </w:r>
-      <w:r>
-        <w:t>ösenordspolicy</w:t>
-      </w:r>
-      <w:r>
-        <w:br/>
-      </w:r>
-      <w:r>
-        <w:t xml:space="preserve">Undgå </w:t>
+        <w:t>Klienten tar kontakt med servern</w:t>
+      </w:r>
+      <w:r>
+        <w:br/>
+        <w:t>Servern autentiserar sig för klienten</w:t>
+      </w:r>
+      <w:r>
+        <w:br/>
+        <w:t>Servern ber klienten autentisera sig</w:t>
+      </w:r>
+      <w:r>
+        <w:br/>
+        <w:t>Klienten kontrollerar serverns certifikat</w:t>
+      </w:r>
+      <w:r>
+        <w:br/>
+        <w:t>Klienten skickar sitt certifikat till servern</w:t>
+      </w:r>
+      <w:r>
+        <w:br/>
+        <w:t>Klienten skapar(?) en symmetrisk nyckel som ska användas under informationsöverföringen och krypterar den med serverns publika nyckel.</w:t>
+      </w:r>
+      <w:r>
+        <w:br/>
+        <w:t xml:space="preserve">Servern kontrollerar att klientens certifikat finns i </w:t>
       </w:r>
       <w:proofErr w:type="spellStart"/>
       <w:r>
-        <w:t>dictionary-</w:t>
+        <w:t>truststore:n</w:t>
       </w:r>
       <w:proofErr w:type="spellEnd"/>
       <w:r>
-        <w:t xml:space="preserve"> och </w:t>
-      </w:r>
-      <w:proofErr w:type="spellStart"/>
-      <w:r>
-        <w:t>rainbowattacker</w:t>
-      </w:r>
-      <w:proofErr w:type="spellEnd"/>
-      <w:r>
-        <w:t xml:space="preserve"> genom att vara långt, bestå av varierande teckentyper och inte bestå av ord. Byta lösenord på regelbunden basis, logga misslyckade inloggningsförsök.</w:t>
-      </w:r>
-      <w:r>
-        <w:br/>
-      </w:r>
-      <w:r>
-        <w:br/>
-      </w:r>
-      <w:r>
-        <w:t>Mänskliga faktorer</w:t>
-      </w:r>
-      <w:r>
-        <w:br/>
-        <w:t>Se till att vanliga användare inte kan ändra på säkerhetspolicy/lägga till certifikat</w:t>
-      </w:r>
-      <w:r>
-        <w:t xml:space="preserve">. Ha </w:t>
-      </w:r>
-      <w:proofErr w:type="spellStart"/>
-      <w:r>
-        <w:t>minimumkrav</w:t>
-      </w:r>
-      <w:proofErr w:type="spellEnd"/>
-      <w:r>
-        <w:t xml:space="preserve"> för egenskapade lösenord.</w:t>
+        <w:t xml:space="preserve"> och noterar vilka accessrättigheter klienten har(?) </w:t>
+      </w:r>
+      <w:r>
+        <w:br/>
+        <w:t xml:space="preserve">Servern tar emot nyckeln, dekrypterar den med sin </w:t>
+      </w:r>
+      <w:proofErr w:type="gramStart"/>
+      <w:r>
+        <w:t>privata nyckel</w:t>
+      </w:r>
+      <w:proofErr w:type="gramEnd"/>
+      <w:r>
+        <w:t xml:space="preserve"> och byter till krypterat läge.</w:t>
+      </w:r>
+      <w:r>
+        <w:br/>
+        <w:t>Klienten byter till krypterat läge</w:t>
+      </w:r>
+      <w:r>
+        <w:br/>
+        <w:t>Krypterad data skickas mellan parterna</w:t>
+      </w:r>
+      <w:r>
+        <w:br/>
       </w:r>
     </w:p>
     <w:p>
-      <w:r>
+      <w:pPr>
+        <w:pStyle w:val="Rubrik2"/>
+      </w:pPr>
+      <w:r>
+        <w:t>Attackmetoder</w:t>
+      </w:r>
+    </w:p>
+    <w:p>
+      <w:r>
+        <w:rPr>
+          <w:b/>
+        </w:rPr>
+        <w:t>MITM</w:t>
+      </w:r>
+      <w:r>
+        <w:br/>
+        <w:t>Genom</w:t>
+      </w:r>
+      <w:r>
+        <w:t xml:space="preserve"> att klient/server</w:t>
+      </w:r>
+      <w:r>
+        <w:t xml:space="preserve"> att först autentisera</w:t>
+      </w:r>
+      <w:r>
+        <w:t>r</w:t>
+      </w:r>
+      <w:r>
+        <w:t xml:space="preserve"> sig mot </w:t>
+      </w:r>
+      <w:r>
+        <w:t xml:space="preserve">varandra undviks </w:t>
+      </w:r>
+      <w:proofErr w:type="spellStart"/>
+      <w:r>
+        <w:t>MITM-attacker</w:t>
+      </w:r>
+      <w:proofErr w:type="spellEnd"/>
+      <w:r>
+        <w:t>.</w:t>
+      </w:r>
+      <w:r>
+        <w:br/>
+        <w:t>Eftersom den privata nyckeln krävs för att dekryptera handskaket blir eventuell uppsnappad information värdelös.</w:t>
+      </w:r>
+    </w:p>
+    <w:p>
+      <w:r>
+        <w:br/>
+      </w:r>
+      <w:proofErr w:type="spellStart"/>
+      <w:r>
+        <w:rPr>
+          <w:b/>
+        </w:rPr>
+        <w:t>Spoofing</w:t>
+      </w:r>
+      <w:proofErr w:type="spellEnd"/>
+      <w:r>
+        <w:br/>
+        <w:t>Det finns ingen möjlighet att skapa en falsk server eftersom denna saknar det (enda) tillförlitliga certifikatet för klienten. Servern misslyckas med att autentisera sig och ingen känslig information läcker ut.</w:t>
+      </w:r>
+    </w:p>
+    <w:p>
+      <w:r>
+        <w:br/>
+      </w:r>
+      <w:r>
+        <w:rPr>
+          <w:b/>
+        </w:rPr>
+        <w:t>Avlyssnad kommunikation</w:t>
+      </w:r>
+      <w:r>
+        <w:br/>
+        <w:t>Oanvändbar utan den hemliga nyckeln.</w:t>
+      </w:r>
+    </w:p>
+    <w:p>
+      <w:r>
+        <w:br/>
+      </w:r>
+      <w:r>
+        <w:rPr>
+          <w:b/>
+        </w:rPr>
+        <w:t>Falska certifikat</w:t>
+      </w:r>
+      <w:r>
+        <w:br/>
+        <w:t>Servern kontrollerar truststore och nekar anslutning</w:t>
+      </w:r>
+      <w:r>
+        <w:t>.</w:t>
+      </w:r>
+      <w:r>
+        <w:br/>
+      </w:r>
+      <w:r>
+        <w:br/>
+      </w:r>
+      <w:r>
+        <w:rPr>
+          <w:b/>
+        </w:rPr>
+        <w:t>L</w:t>
+      </w:r>
+      <w:r>
+        <w:rPr>
+          <w:b/>
+        </w:rPr>
+        <w:t>ösenordspolicy</w:t>
+      </w:r>
+      <w:r>
+        <w:br/>
+      </w:r>
+      <w:r>
+        <w:t xml:space="preserve">Undgå </w:t>
+      </w:r>
+      <w:proofErr w:type="spellStart"/>
+      <w:r>
+        <w:t>dictionary-</w:t>
+      </w:r>
+      <w:proofErr w:type="spellEnd"/>
+      <w:r>
+        <w:t xml:space="preserve"> och </w:t>
+      </w:r>
+      <w:proofErr w:type="spellStart"/>
+      <w:r>
+        <w:t>rainbowattacker</w:t>
+      </w:r>
+      <w:proofErr w:type="spellEnd"/>
+      <w:r>
+        <w:t xml:space="preserve"> genom att vara långt, bestå av varierande teckentyper och inte bestå av ord. Byta lösenord på regelbunden basis, logga misslyckade inloggningsförsök.</w:t>
+      </w:r>
+      <w:r>
+        <w:br/>
+      </w:r>
+      <w:r>
+        <w:br/>
+      </w:r>
+      <w:r>
+        <w:rPr>
+          <w:b/>
+        </w:rPr>
+        <w:lastRenderedPageBreak/>
+        <w:t>Mänskliga faktorer</w:t>
+      </w:r>
+      <w:r>
+        <w:br/>
+        <w:t>Se till att vanliga användare inte kan ändra på säkerhetspolicy/lägga till certifikat</w:t>
+      </w:r>
+      <w:r>
+        <w:t xml:space="preserve">. Ha </w:t>
+      </w:r>
+      <w:proofErr w:type="spellStart"/>
+      <w:r>
+        <w:t>minimumkrav</w:t>
+      </w:r>
+      <w:proofErr w:type="spellEnd"/>
+      <w:r>
+        <w:t xml:space="preserve"> för egenskapade lösenord.</w:t>
+      </w:r>
+    </w:p>
+    <w:p>
+      <w:pPr>
+        <w:rPr>
+          <w:b/>
+        </w:rPr>
+      </w:pPr>
+      <w:r>
+        <w:rPr>
+          <w:b/>
+        </w:rPr>
+        <w:t>MITB?</w:t>
+      </w:r>
+      <w:r>
+        <w:rPr>
+          <w:b/>
+        </w:rPr>
+        <w:br/>
+      </w:r>
+      <w:r>
+        <w:rPr>
+          <w:b/>
+        </w:rPr>
         <w:t>Attack mot journaldatabasen?</w:t>
       </w:r>
       <w:r>
+        <w:rPr>
+          <w:b/>
+        </w:rPr>
         <w:br/>
         <w:t>Ladda ned och sprida journaler utanför den säkra uppkopplingen?</w:t>
       </w:r>
       <w:r>
+        <w:rPr>
+          <w:b/>
+        </w:rPr>
         <w:br/>
         <w:t>Elektromagnetisk avläsning av knapptryckningar?</w:t>
       </w:r>
       <w:r>
+        <w:rPr>
+          <w:b/>
+        </w:rPr>
         <w:br/>
         <w:t>Attacker</w:t>
       </w:r>
       <w:r>
+        <w:rPr>
+          <w:b/>
+        </w:rPr>
         <w:t xml:space="preserve"> mot en enskild</w:t>
       </w:r>
       <w:r>
+        <w:rPr>
+          <w:b/>
+        </w:rPr>
         <w:t xml:space="preserve"> mot </w:t>
       </w:r>
       <w:proofErr w:type="spellStart"/>
       <w:r>
+        <w:rPr>
+          <w:b/>
+        </w:rPr>
         <w:t>keystore</w:t>
       </w:r>
       <w:proofErr w:type="spellEnd"/>
       <w:r>
+        <w:rPr>
+          <w:b/>
+        </w:rPr>
         <w:t xml:space="preserve"> för att skapa nytt certifikat</w:t>
       </w:r>
       <w:r>
+        <w:rPr>
+          <w:b/>
+        </w:rPr>
         <w:t>?</w:t>
       </w:r>
       <w:r>
+        <w:rPr>
+          <w:b/>
+        </w:rPr>
         <w:br/>
         <w:t>Överbelasta servern, DDOS eller motsvarande?</w:t>
       </w:r>
       <w:r>
+        <w:rPr>
+          <w:b/>
+        </w:rPr>
         <w:br/>
         <w:t>Möjlighet att förneka att man utfört en viss handling i en journal?</w:t>
       </w:r>
       <w:r>
+        <w:rPr>
+          <w:b/>
+        </w:rPr>
         <w:br/>
       </w:r>
     </w:p>
@@ -930,4 +1133,16 @@
   <a:objectDefaults/>
   <a:extraClrSchemeLst/>
 </a:theme>
+</file>
+
+<file path=customXml/item1.xml><?xml version="1.0" encoding="utf-8"?>
+<b:Sources xmlns:b="http://schemas.openxmlformats.org/officeDocument/2006/bibliography" xmlns="http://schemas.openxmlformats.org/officeDocument/2006/bibliography" SelectedStyle="\APA.XSL" StyleName="APA Fifth Edition"/>
+</file>
+
+<file path=customXml/itemProps1.xml><?xml version="1.0" encoding="utf-8"?>
+<ds:datastoreItem xmlns:ds="http://schemas.openxmlformats.org/officeDocument/2006/customXml" ds:itemID="{19E8A801-3D26-4DB9-B8DD-F372BD6DFE50}">
+  <ds:schemaRefs>
+    <ds:schemaRef ds:uri="http://schemas.openxmlformats.org/officeDocument/2006/bibliography"/>
+  </ds:schemaRefs>
+</ds:datastoreItem>
 </file>
</xml_diff>